<commit_message>
Add version two of proposal
</commit_message>
<xml_diff>
--- a/Proposal Draft v2.docx
+++ b/Proposal Draft v2.docx
@@ -14,12 +14,29 @@
     </w:p>
     <w:p>
       <w:r>
-        <w:t xml:space="preserve">Virtual reality allows for intuitive 3D interaction using head and hand tracking. However, many traditional 2D interfaces become awkward and cumbersome when translated to virtual reality (VR). This is due to the combination of fine input afforded by motion controls and the extra degrees of movement native to 3D space. One possible way to retain the usability of these interfaces is to have them adapt as they are interacted with. </w:t>
-      </w:r>
-    </w:p>
-    <w:p>
-      <w:r>
-        <w:t>This paper seeks to explore the implementation of adaptive user interfaces in VR and assess their effect on usability. By using error analysis and pattern recognition the interface could try to predict or suggest actions the user may be trying to perform. Two iterations of a 3D interface, one with adaptation, will be used to compare the usability in various ways. The result of this comparison should demonstrate the benefit of adaptive user interfaces for virtual reality. If so then complex tasks currently relegated to 2D interfaces could be brought into the intuitive world of VR.</w:t>
+        <w:t xml:space="preserve">Virtual reality </w:t>
+      </w:r>
+      <w:r>
+        <w:t>represents a paradigm shift in the way user</w:t>
+      </w:r>
+      <w:r>
+        <w:t>s</w:t>
+      </w:r>
+      <w:r>
+        <w:t xml:space="preserve"> experience interactive content. Headsets provide a first person 3D view with full tracking in every axis along with motion controllers </w:t>
+      </w:r>
+      <w:r>
+        <w:t>that users can experience using their head and hands in an intuitive, immersive way.</w:t>
+      </w:r>
+    </w:p>
+    <w:p>
+      <w:r>
+        <w:t>This paper seeks to explore the implementation of adaptive user interfaces in VR and assess their effect on usability. By using error analysis and pattern recognition the interface could try to predict or suggest actions the user may be trying to perform. Two iterations of a 3D interface, one</w:t>
+      </w:r>
+      <w:bookmarkStart w:id="0" w:name="_GoBack"/>
+      <w:bookmarkEnd w:id="0"/>
+      <w:r>
+        <w:t xml:space="preserve"> with adaptation, will be used to compare the usability in various ways. The result of this comparison should demonstrate the benefit of adaptive user interfaces for virtual reality. If so then complex tasks currently relegated to 2D interfaces could be brought into the intuitive world of VR.</w:t>
       </w:r>
     </w:p>
     <w:p>
@@ -55,12 +72,7 @@
     </w:p>
     <w:p>
       <w:r>
-        <w:t>These features combined provide a digital world and sense of immersion closer to reality than anything available to consumers in the past. The primary difference between headsets is the tracking method with HTC’s lighthouse laser tracking allowing ‘room-scale’ play areas as opposed to the optical tracking of the Oculus and PSVR le</w:t>
-      </w:r>
-      <w:bookmarkStart w:id="0" w:name="_GoBack"/>
-      <w:bookmarkEnd w:id="0"/>
-      <w:r>
-        <w:t xml:space="preserve">nding itself to a sitting experience. On the horizon is the next step, AR and inside-out VR. This will allow a wireless experience and build upon the work being done in mobile VR by Google’s cardboard and daydream teams. Microsoft’s </w:t>
+        <w:t xml:space="preserve">These features combined provide a digital world and sense of immersion closer to reality than anything available to consumers in the past. The primary difference between headsets is the tracking method with HTC’s lighthouse laser tracking allowing ‘room-scale’ play areas as opposed to the optical tracking of the Oculus and PSVR lending itself to a sitting experience. On the horizon is the next step, AR and inside-out VR. This will allow a wireless experience and build upon the work being done in mobile VR by Google’s cardboard and daydream teams. Microsoft’s </w:t>
       </w:r>
       <w:proofErr w:type="spellStart"/>
       <w:r>
@@ -129,7 +141,6 @@
     </w:p>
     <w:p>
       <w:r>
-        <w:lastRenderedPageBreak/>
         <w:t>Aims and Objectives</w:t>
       </w:r>
     </w:p>
@@ -147,6 +158,7 @@
         </w:numPr>
       </w:pPr>
       <w:r>
+        <w:lastRenderedPageBreak/>
         <w:t>Create iterations of a complex 3D interface for VR employing several adaptive user interface techniques.</w:t>
       </w:r>
     </w:p>
@@ -320,23 +332,26 @@
     </w:p>
     <w:p>
       <w:r>
+        <w:t xml:space="preserve">Adaptive user interfaces fall under a few categories in the area of research sometimes referred to as ‘interface plasticity’. </w:t>
+      </w:r>
+      <w:r>
+        <w:t>‘</w:t>
+      </w:r>
+      <w:r>
+        <w:t>Plasticity in 3D UI</w:t>
+      </w:r>
+      <w:r>
+        <w:t>’</w:t>
+      </w:r>
+      <w:r>
+        <w:t xml:space="preserve"> </w:t>
+      </w:r>
+      <w:r>
+        <w:t xml:space="preserve">gives an overview of the different types of adaptive user </w:t>
+      </w:r>
+      <w:r>
         <w:lastRenderedPageBreak/>
-        <w:t xml:space="preserve">Adaptive user interfaces fall under a few categories in the area of research sometimes referred to as ‘interface plasticity’. </w:t>
-      </w:r>
-      <w:r>
-        <w:t>‘</w:t>
-      </w:r>
-      <w:r>
-        <w:t>Plasticity in 3D UI</w:t>
-      </w:r>
-      <w:r>
-        <w:t>’</w:t>
-      </w:r>
-      <w:r>
-        <w:t xml:space="preserve"> </w:t>
-      </w:r>
-      <w:r>
-        <w:t>gives an overview of the different types of adaptive user interface classifying them using two parameters, the adaptation time and the controller. Within these parameters an adaptive user interface is defined as being adapted by the system at run-time. One technique covered by ‘Error Analysis in Adaptive Interfaces’ uses the user’s failures while navigating and interacting to dynamically improve the interface. In Adaptive Hypermedia the adaptations of the interface rely on user modelling to tailor the environment and content to the user. Another technique is to model how the user interacts and begin suggesting or highlighting content the system deems relevant in the context of the user’s interactions.</w:t>
+        <w:t>interface classifying them using two parameters, the adaptation time and the controller. Within these parameters an adaptive user interface is defined as being adapted by the system at run-time. One technique covered by ‘Error Analysis in Adaptive Interfaces’ uses the user’s failures while navigating and interacting to dynamically improve the interface. In Adaptive Hypermedia the adaptations of the interface rely on user modelling to tailor the environment and content to the user. Another technique is to model how the user interacts and begin suggesting or highlighting content the system deems relevant in the context of the user’s interactions.</w:t>
       </w:r>
     </w:p>
     <w:p>
@@ -432,12 +447,12 @@
         </w:pBdr>
       </w:pPr>
       <w:r>
+        <w:t>Summary</w:t>
+      </w:r>
+    </w:p>
+    <w:p>
+      <w:r>
         <w:lastRenderedPageBreak/>
-        <w:t>Summary</w:t>
-      </w:r>
-    </w:p>
-    <w:p>
-      <w:r>
         <w:t>The use of adaptive user interfaces should provide benefits to the usability of the 3D interfaces as well as the speed at which the user can in</w:t>
       </w:r>
       <w:r>

</xml_diff>